<commit_message>
Set up added to work in tester
</commit_message>
<xml_diff>
--- a/dummy_test_files.docx
+++ b/dummy_test_files.docx
@@ -85,254 +85,586 @@
         <w:t>LI RA,</w:t>
       </w:r>
       <w:r>
+        <w:t>32</w:t>
+      </w:r>
+      <w:r>
+        <w:tab/>
+      </w:r>
+      <w:r>
+        <w:tab/>
+      </w:r>
+      <w:r>
+        <w:t xml:space="preserve"># Load </w:t>
+      </w:r>
+      <w:r>
         <w:t>12</w:t>
       </w:r>
       <w:r>
-        <w:tab/>
-      </w:r>
-      <w:r>
-        <w:tab/>
-      </w:r>
-      <w:r>
-        <w:t xml:space="preserve"># Load </w:t>
+        <w:t xml:space="preserve"> into RA</w:t>
+      </w:r>
+    </w:p>
+    <w:p>
+      <w:pPr>
+        <w:spacing w:after="0"/>
+        <w:ind w:left="360"/>
+      </w:pPr>
+      <w:r>
+        <w:t>JR R</w:t>
+      </w:r>
+      <w:r>
+        <w:t>A</w:t>
+      </w:r>
+      <w:r>
+        <w:tab/>
+      </w:r>
+      <w:r>
+        <w:tab/>
+        <w:t># Overwrite PC with RA</w:t>
+      </w:r>
+    </w:p>
+    <w:p>
+      <w:pPr>
+        <w:spacing w:after="0"/>
+        <w:ind w:left="360"/>
+      </w:pPr>
+      <w:r>
+        <w:t>LI A</w:t>
+      </w:r>
+      <w:r>
+        <w:t>1</w:t>
+      </w:r>
+      <w:r>
+        <w:t>,</w:t>
+      </w:r>
+      <w:r>
+        <w:t>10</w:t>
+      </w:r>
+      <w:r>
+        <w:tab/>
+      </w:r>
+      <w:r>
+        <w:tab/>
+        <w:t># Load 10 into A1 (This should not happen)</w:t>
+      </w:r>
+    </w:p>
+    <w:p>
+      <w:pPr>
+        <w:spacing w:after="0"/>
+        <w:ind w:left="360"/>
+      </w:pPr>
+      <w:r>
+        <w:t>J -</w:t>
       </w:r>
       <w:r>
         <w:t>12</w:t>
       </w:r>
       <w:r>
-        <w:t xml:space="preserve"> into RA</w:t>
-      </w:r>
-    </w:p>
-    <w:p>
-      <w:pPr>
-        <w:spacing w:after="0"/>
-        <w:ind w:left="360"/>
-      </w:pPr>
-      <w:r>
-        <w:t>JR R</w:t>
-      </w:r>
-      <w:r>
-        <w:t>A</w:t>
-      </w:r>
-      <w:r>
-        <w:tab/>
-      </w:r>
-      <w:r>
-        <w:tab/>
-        <w:t># Overwrite PC with RA</w:t>
-      </w:r>
-    </w:p>
-    <w:p>
-      <w:pPr>
-        <w:spacing w:after="0"/>
-        <w:ind w:left="360"/>
-      </w:pPr>
-      <w:r>
-        <w:t>LI A</w:t>
+        <w:tab/>
+      </w:r>
+      <w:r>
+        <w:tab/>
+        <w:t xml:space="preserve"># </w:t>
+      </w:r>
+      <w:r>
+        <w:t>Decrease</w:t>
+      </w:r>
+      <w:r>
+        <w:t xml:space="preserve"> PC by</w:t>
+      </w:r>
+      <w:r>
+        <w:t xml:space="preserve"> </w:t>
+      </w:r>
+      <w:r>
+        <w:t>12</w:t>
+      </w:r>
+      <w:r>
+        <w:t xml:space="preserve"> bytes</w:t>
+      </w:r>
+    </w:p>
+    <w:p>
+      <w:pPr>
+        <w:spacing w:after="0"/>
+        <w:ind w:left="360"/>
+      </w:pPr>
+      <w:r>
+        <w:t>ADDI A6,A</w:t>
+      </w:r>
+      <w:r>
+        <w:t>7,1</w:t>
+      </w:r>
+      <w:r>
+        <w:tab/>
+        <w:t># Add A6 = A7 + 1</w:t>
+      </w:r>
+      <w:r>
+        <w:t xml:space="preserve"> (This should not happen)</w:t>
+      </w:r>
+    </w:p>
+    <w:p>
+      <w:pPr>
+        <w:spacing w:after="0"/>
+      </w:pPr>
+    </w:p>
+    <w:p>
+      <w:pPr>
+        <w:spacing w:after="0"/>
+      </w:pPr>
+      <w:r>
+        <w:t>Overwritten</w:t>
+      </w:r>
+      <w:r>
+        <w:t xml:space="preserve"> registers:</w:t>
+      </w:r>
+    </w:p>
+    <w:p>
+      <w:pPr>
+        <w:spacing w:after="0"/>
+        <w:ind w:left="360"/>
+      </w:pPr>
+      <w:r>
+        <w:t xml:space="preserve">RA = </w:t>
+      </w:r>
+      <w:r>
+        <w:t xml:space="preserve">X1 = </w:t>
+      </w:r>
+      <w:r>
+        <w:t>12</w:t>
+      </w:r>
+    </w:p>
+    <w:p>
+      <w:pPr>
+        <w:spacing w:after="0"/>
+        <w:ind w:left="360"/>
+      </w:pPr>
+      <w:r>
+        <w:t>SP = X2 = 1024</w:t>
+      </w:r>
+    </w:p>
+    <w:p>
+      <w:pPr>
+        <w:spacing w:after="0"/>
+        <w:ind w:left="360"/>
+      </w:pPr>
+      <w:r>
+        <w:t>A5</w:t>
+      </w:r>
+      <w:r>
+        <w:t xml:space="preserve"> </w:t>
+      </w:r>
+      <w:r>
+        <w:t>=</w:t>
+      </w:r>
+      <w:r>
+        <w:t xml:space="preserve"> X15 =</w:t>
+      </w:r>
+      <w:r>
+        <w:t xml:space="preserve"> 4</w:t>
+      </w:r>
+    </w:p>
+    <w:p>
+      <w:pPr>
+        <w:spacing w:after="0"/>
+        <w:ind w:left="360"/>
+      </w:pPr>
+      <w:r>
+        <w:t>A6 = X16 = 1</w:t>
+      </w:r>
+    </w:p>
+    <w:p>
+      <w:pPr>
+        <w:spacing w:after="0"/>
+      </w:pPr>
+    </w:p>
+    <w:p>
+      <w:pPr>
+        <w:spacing w:after="0"/>
+      </w:pPr>
+      <w:r>
+        <w:t>LI_SP_ADD_ASSEMBLY.txt</w:t>
+      </w:r>
+    </w:p>
+    <w:p>
+      <w:pPr>
+        <w:spacing w:after="0"/>
+        <w:ind w:left="360"/>
+      </w:pPr>
+      <w:r>
+        <w:t>LI A0,</w:t>
+      </w:r>
+      <w:r>
+        <w:t>22166</w:t>
+      </w:r>
+      <w:r>
+        <w:tab/>
+        <w:t># Load 22166 = 0</w:t>
+      </w:r>
+      <w:r>
+        <w:t>b</w:t>
+      </w:r>
+      <w:r>
+        <w:t>101</w:t>
+      </w:r>
+      <w:r>
+        <w:t xml:space="preserve"> </w:t>
+      </w:r>
+      <w:r>
+        <w:t>0110</w:t>
+      </w:r>
+      <w:r>
+        <w:t xml:space="preserve"> </w:t>
+      </w:r>
+      <w:r>
+        <w:t>1001</w:t>
+      </w:r>
+      <w:r>
+        <w:t xml:space="preserve"> </w:t>
+      </w:r>
+      <w:r>
+        <w:t>0110</w:t>
+      </w:r>
+      <w:r>
+        <w:t xml:space="preserve"> into A0</w:t>
+      </w:r>
+      <w:r>
+        <w:t>.</w:t>
+      </w:r>
+    </w:p>
+    <w:p>
+      <w:pPr>
+        <w:spacing w:after="0"/>
+        <w:ind w:left="360"/>
+      </w:pPr>
+      <w:r>
+        <w:t>ADDI SP,SP,-16</w:t>
+      </w:r>
+      <w:r>
+        <w:tab/>
+        <w:t># Add 16 bytes of memory to SP</w:t>
+      </w:r>
+      <w:r>
+        <w:t>.</w:t>
+      </w:r>
+    </w:p>
+    <w:p>
+      <w:pPr>
+        <w:spacing w:after="0"/>
+        <w:ind w:left="360"/>
+      </w:pPr>
+      <w:r>
+        <w:t>SW A0,0(SP)</w:t>
+      </w:r>
+      <w:r>
+        <w:tab/>
+        <w:t xml:space="preserve"># Save 22166 into </w:t>
+      </w:r>
+      <w:r>
+        <w:t xml:space="preserve">the </w:t>
+      </w:r>
+      <w:r>
+        <w:t>first 4 bytes of SP</w:t>
+      </w:r>
+      <w:r>
+        <w:t>.</w:t>
+      </w:r>
+    </w:p>
+    <w:p>
+      <w:pPr>
+        <w:spacing w:after="0"/>
+        <w:ind w:left="360"/>
+      </w:pPr>
+      <w:r>
+        <w:t>L</w:t>
+      </w:r>
+      <w:r>
+        <w:t>B</w:t>
+      </w:r>
+      <w:r>
+        <w:t xml:space="preserve"> A2,</w:t>
       </w:r>
       <w:r>
         <w:t>1</w:t>
       </w:r>
       <w:r>
+        <w:t>(SP)</w:t>
+      </w:r>
+      <w:r>
+        <w:tab/>
+        <w:t xml:space="preserve"># Get the </w:t>
+      </w:r>
+      <w:r>
+        <w:t>second</w:t>
+      </w:r>
+      <w:r>
+        <w:t xml:space="preserve"> byte </w:t>
+      </w:r>
+      <w:r>
+        <w:t>in SP (0b</w:t>
+      </w:r>
+      <w:r>
+        <w:t>1010110</w:t>
+      </w:r>
+      <w:r>
+        <w:t xml:space="preserve"> = 86</w:t>
+      </w:r>
+      <w:r>
+        <w:t>)</w:t>
+      </w:r>
+      <w:r>
+        <w:t xml:space="preserve"> and save it in A2.</w:t>
+      </w:r>
+    </w:p>
+    <w:p>
+      <w:pPr>
+        <w:spacing w:after="0"/>
+        <w:ind w:left="360"/>
+      </w:pPr>
+      <w:r>
+        <w:t>ADDI SP,SP,16</w:t>
+      </w:r>
+      <w:r>
+        <w:tab/>
+        <w:t xml:space="preserve"># Free </w:t>
+      </w:r>
+      <w:r>
+        <w:t xml:space="preserve">SP </w:t>
+      </w:r>
+      <w:r>
+        <w:t>memory</w:t>
+      </w:r>
+      <w:r>
+        <w:t>.</w:t>
+      </w:r>
+    </w:p>
+    <w:p>
+      <w:pPr>
+        <w:spacing w:after="0"/>
+      </w:pPr>
+    </w:p>
+    <w:p>
+      <w:pPr>
+        <w:spacing w:after="0"/>
+      </w:pPr>
+      <w:r>
+        <w:t>Overwritten registers:</w:t>
+      </w:r>
+    </w:p>
+    <w:p>
+      <w:pPr>
+        <w:spacing w:after="0"/>
+        <w:ind w:left="360"/>
+      </w:pPr>
+      <w:r>
+        <w:t>SP = X2 = 1024</w:t>
+      </w:r>
+    </w:p>
+    <w:p>
+      <w:pPr>
+        <w:spacing w:after="0"/>
+        <w:ind w:left="360"/>
+      </w:pPr>
+      <w:r>
+        <w:t xml:space="preserve">A0 = X10 = </w:t>
+      </w:r>
+      <w:r>
+        <w:t>22166</w:t>
+      </w:r>
+    </w:p>
+    <w:p>
+      <w:pPr>
+        <w:spacing w:after="0"/>
+        <w:ind w:left="360"/>
+      </w:pPr>
+      <w:r>
+        <w:t>A2 = X12 = 86</w:t>
+      </w:r>
+    </w:p>
+    <w:p>
+      <w:pPr>
+        <w:spacing w:after="0"/>
+      </w:pPr>
+    </w:p>
+    <w:p>
+      <w:pPr>
+        <w:spacing w:after="0"/>
+      </w:pPr>
+      <w:r>
+        <w:t>MV_X0_ASSEMBLY.txt</w:t>
+      </w:r>
+    </w:p>
+    <w:p>
+      <w:pPr>
+        <w:spacing w:after="0"/>
+        <w:ind w:left="360"/>
+      </w:pPr>
+      <w:r>
+        <w:t xml:space="preserve">LI </w:t>
+      </w:r>
+      <w:r>
+        <w:t>T</w:t>
+      </w:r>
+      <w:r>
+        <w:t>0,10</w:t>
+      </w:r>
+      <w:r>
+        <w:tab/>
+      </w:r>
+      <w:r>
+        <w:tab/>
+      </w:r>
+      <w:r>
+        <w:t># Load 10 into S0</w:t>
+      </w:r>
+    </w:p>
+    <w:p>
+      <w:pPr>
+        <w:spacing w:after="0"/>
+        <w:ind w:left="360"/>
+      </w:pPr>
+      <w:r>
+        <w:t>MV</w:t>
+      </w:r>
+      <w:r>
+        <w:t xml:space="preserve"> </w:t>
+      </w:r>
+      <w:r>
+        <w:t>X0</w:t>
+      </w:r>
+      <w:r>
         <w:t>,</w:t>
       </w:r>
       <w:r>
+        <w:t>T0</w:t>
+      </w:r>
+      <w:r>
+        <w:tab/>
+      </w:r>
+      <w:r>
+        <w:tab/>
+      </w:r>
+      <w:r>
+        <w:t xml:space="preserve"># MV </w:t>
+      </w:r>
+      <w:r>
         <w:t>10</w:t>
       </w:r>
       <w:r>
-        <w:tab/>
-      </w:r>
-      <w:r>
-        <w:tab/>
-        <w:t># Load 10 into A1 (</w:t>
-      </w:r>
-      <w:r>
-        <w:t>This should not happen)</w:t>
-      </w:r>
-    </w:p>
-    <w:p>
-      <w:pPr>
-        <w:spacing w:after="0"/>
-        <w:ind w:left="360"/>
-      </w:pPr>
-      <w:r>
-        <w:t>J -</w:t>
-      </w:r>
-      <w:r>
-        <w:t>12</w:t>
-      </w:r>
-      <w:r>
-        <w:tab/>
-      </w:r>
-      <w:r>
-        <w:tab/>
-        <w:t xml:space="preserve"># </w:t>
-      </w:r>
-      <w:r>
-        <w:t>Decrease</w:t>
-      </w:r>
-      <w:r>
-        <w:t xml:space="preserve"> PC by</w:t>
+        <w:t xml:space="preserve"> into X0</w:t>
+      </w:r>
+    </w:p>
+    <w:p>
+      <w:pPr>
+        <w:spacing w:after="0"/>
+        <w:ind w:left="360"/>
+      </w:pPr>
+      <w:r>
+        <w:t xml:space="preserve">MV </w:t>
+      </w:r>
+      <w:r>
+        <w:t>A1</w:t>
+      </w:r>
+      <w:r>
+        <w:t>,</w:t>
+      </w:r>
+      <w:r>
+        <w:t>T0</w:t>
+      </w:r>
+      <w:r>
+        <w:tab/>
+      </w:r>
+      <w:r>
+        <w:tab/>
+      </w:r>
+      <w:r>
+        <w:t xml:space="preserve"># MV </w:t>
+      </w:r>
+      <w:r>
+        <w:t>10 into A</w:t>
+      </w:r>
+      <w:r>
+        <w:t>1</w:t>
+      </w:r>
+    </w:p>
+    <w:p>
+      <w:pPr>
+        <w:spacing w:after="0"/>
+      </w:pPr>
+    </w:p>
+    <w:p>
+      <w:pPr>
+        <w:spacing w:after="0"/>
+      </w:pPr>
+      <w:r>
+        <w:t>Overwritten registers:</w:t>
+      </w:r>
+    </w:p>
+    <w:p>
+      <w:pPr>
+        <w:spacing w:after="0"/>
+        <w:ind w:left="360"/>
+      </w:pPr>
+      <w:r>
+        <w:t>A1 = X11 = 10</w:t>
+      </w:r>
+    </w:p>
+    <w:p>
+      <w:pPr>
+        <w:spacing w:after="0"/>
+        <w:ind w:left="360"/>
+      </w:pPr>
+      <w:r>
+        <w:t>T3 = X28 = 10</w:t>
+      </w:r>
+    </w:p>
+    <w:p>
+      <w:pPr>
+        <w:spacing w:after="0"/>
+      </w:pPr>
+    </w:p>
+    <w:p>
+      <w:pPr>
+        <w:spacing w:after="0"/>
+      </w:pPr>
+      <w:r>
+        <w:t>NEG_NOT</w:t>
+      </w:r>
+      <w:r>
+        <w:t>_ASSEMBLY.txt</w:t>
+      </w:r>
+    </w:p>
+    <w:p>
+      <w:pPr>
+        <w:spacing w:after="0"/>
+        <w:ind w:left="360"/>
+      </w:pPr>
+      <w:r>
+        <w:t>LI</w:t>
       </w:r>
       <w:r>
         <w:t xml:space="preserve"> </w:t>
       </w:r>
       <w:r>
-        <w:t>12</w:t>
-      </w:r>
-      <w:r>
-        <w:t xml:space="preserve"> bytes</w:t>
-      </w:r>
-    </w:p>
-    <w:p>
-      <w:pPr>
-        <w:spacing w:after="0"/>
-        <w:ind w:left="360"/>
-      </w:pPr>
-      <w:r>
-        <w:t>ADDI A6,A</w:t>
-      </w:r>
-      <w:r>
-        <w:t>7,1</w:t>
-      </w:r>
-      <w:r>
-        <w:tab/>
-        <w:t># Add A6 = A7 + 1</w:t>
-      </w:r>
-    </w:p>
-    <w:p>
-      <w:pPr>
-        <w:spacing w:after="0"/>
-      </w:pPr>
-    </w:p>
-    <w:p>
-      <w:pPr>
-        <w:spacing w:after="0"/>
-      </w:pPr>
-      <w:r>
-        <w:t>Overwritten</w:t>
-      </w:r>
-      <w:r>
-        <w:t xml:space="preserve"> registers:</w:t>
-      </w:r>
-    </w:p>
-    <w:p>
-      <w:pPr>
-        <w:spacing w:after="0"/>
-        <w:ind w:left="360"/>
-      </w:pPr>
-      <w:r>
-        <w:t xml:space="preserve">RA = </w:t>
-      </w:r>
-      <w:r>
-        <w:t xml:space="preserve">X1 = </w:t>
-      </w:r>
-      <w:r>
-        <w:t>12</w:t>
-      </w:r>
-    </w:p>
-    <w:p>
-      <w:pPr>
-        <w:spacing w:after="0"/>
-        <w:ind w:left="360"/>
-      </w:pPr>
-      <w:r>
-        <w:t>SP = X2 = 1024</w:t>
-      </w:r>
-    </w:p>
-    <w:p>
-      <w:pPr>
-        <w:spacing w:after="0"/>
-        <w:ind w:left="360"/>
-      </w:pPr>
-      <w:r>
-        <w:t>A5</w:t>
-      </w:r>
-      <w:r>
-        <w:t xml:space="preserve"> </w:t>
-      </w:r>
-      <w:r>
-        <w:t>=</w:t>
-      </w:r>
-      <w:r>
-        <w:t xml:space="preserve"> X15 =</w:t>
-      </w:r>
-      <w:r>
-        <w:t xml:space="preserve"> 4</w:t>
-      </w:r>
-    </w:p>
-    <w:p>
-      <w:pPr>
-        <w:spacing w:after="0"/>
-        <w:ind w:left="360"/>
-      </w:pPr>
-      <w:r>
-        <w:t xml:space="preserve">A6 = </w:t>
-      </w:r>
-      <w:r>
-        <w:t xml:space="preserve">X16 = </w:t>
-      </w:r>
-      <w:r>
-        <w:t>1</w:t>
-      </w:r>
-    </w:p>
-    <w:p>
-      <w:pPr>
-        <w:spacing w:after="0"/>
-      </w:pPr>
-    </w:p>
-    <w:p>
-      <w:pPr>
-        <w:spacing w:after="0"/>
-      </w:pPr>
-      <w:r>
-        <w:t>LI_SP_ADD</w:t>
-      </w:r>
-      <w:r>
-        <w:t>_ASSEMBLY.txt</w:t>
-      </w:r>
-    </w:p>
-    <w:p>
-      <w:pPr>
-        <w:spacing w:after="0"/>
-        <w:ind w:left="360"/>
-      </w:pPr>
-      <w:r>
-        <w:t>LI A0,</w:t>
-      </w:r>
-      <w:r>
-        <w:t>22166</w:t>
-      </w:r>
-      <w:r>
-        <w:tab/>
-        <w:t># Load 22166 = 0</w:t>
-      </w:r>
-      <w:r>
-        <w:t>b</w:t>
-      </w:r>
-      <w:r>
-        <w:t>101</w:t>
-      </w:r>
-      <w:r>
-        <w:t xml:space="preserve"> </w:t>
-      </w:r>
-      <w:r>
-        <w:t>0110</w:t>
-      </w:r>
-      <w:r>
-        <w:t xml:space="preserve"> </w:t>
-      </w:r>
-      <w:r>
-        <w:t>1001</w:t>
-      </w:r>
-      <w:r>
-        <w:t xml:space="preserve"> </w:t>
-      </w:r>
-      <w:r>
-        <w:t>0110</w:t>
-      </w:r>
-      <w:r>
-        <w:t xml:space="preserve"> into A0</w:t>
+        <w:t>T</w:t>
+      </w:r>
+      <w:r>
+        <w:t>5</w:t>
+      </w:r>
+      <w:r>
+        <w:t>,</w:t>
+      </w:r>
+      <w:r>
+        <w:t>256</w:t>
+      </w:r>
+      <w:r>
+        <w:tab/>
+      </w:r>
+      <w:r>
+        <w:tab/>
+      </w:r>
+      <w:r>
+        <w:t># Load 256 into T</w:t>
+      </w:r>
+      <w:r>
+        <w:t>5</w:t>
       </w:r>
       <w:r>
         <w:t>.</w:t>
@@ -344,11 +676,26 @@
         <w:ind w:left="360"/>
       </w:pPr>
       <w:r>
-        <w:t>ADDI SP,SP,-16</w:t>
-      </w:r>
-      <w:r>
-        <w:tab/>
-        <w:t># Add 16 bytes of memory to SP</w:t>
+        <w:t>NE</w:t>
+      </w:r>
+      <w:r>
+        <w:t>G</w:t>
+      </w:r>
+      <w:r>
+        <w:t xml:space="preserve"> A7,T</w:t>
+      </w:r>
+      <w:r>
+        <w:t>5</w:t>
+      </w:r>
+      <w:r>
+        <w:tab/>
+        <w:t xml:space="preserve"># Negate 256 </w:t>
+      </w:r>
+      <w:r>
+        <w:t xml:space="preserve">(-256) </w:t>
+      </w:r>
+      <w:r>
+        <w:t>and save it in A7</w:t>
       </w:r>
       <w:r>
         <w:t>.</w:t>
@@ -360,408 +707,31 @@
         <w:ind w:left="360"/>
       </w:pPr>
       <w:r>
-        <w:t>SW A0,0(SP)</w:t>
-      </w:r>
-      <w:r>
-        <w:tab/>
-        <w:t xml:space="preserve"># Save </w:t>
-      </w:r>
-      <w:r>
-        <w:t>22166</w:t>
-      </w:r>
-      <w:r>
-        <w:t xml:space="preserve"> into </w:t>
-      </w:r>
-      <w:r>
-        <w:t xml:space="preserve">the </w:t>
-      </w:r>
-      <w:r>
-        <w:t>first 4 bytes of SP</w:t>
-      </w:r>
-      <w:r>
-        <w:t>.</w:t>
-      </w:r>
-    </w:p>
-    <w:p>
-      <w:pPr>
-        <w:spacing w:after="0"/>
-        <w:ind w:left="360"/>
-      </w:pPr>
-      <w:r>
-        <w:t>L</w:t>
-      </w:r>
-      <w:r>
-        <w:t>B</w:t>
-      </w:r>
-      <w:r>
-        <w:t xml:space="preserve"> A2,</w:t>
-      </w:r>
-      <w:r>
-        <w:t>1</w:t>
-      </w:r>
-      <w:r>
-        <w:t>(SP)</w:t>
-      </w:r>
-      <w:r>
-        <w:tab/>
-        <w:t xml:space="preserve"># Get the </w:t>
-      </w:r>
-      <w:r>
-        <w:t>second</w:t>
-      </w:r>
-      <w:r>
-        <w:t xml:space="preserve"> byte </w:t>
-      </w:r>
-      <w:r>
-        <w:t xml:space="preserve">in SP </w:t>
-      </w:r>
-      <w:r>
-        <w:t>(0b</w:t>
-      </w:r>
-      <w:r>
-        <w:t>1010110</w:t>
-      </w:r>
-      <w:r>
-        <w:t xml:space="preserve"> = 86</w:t>
-      </w:r>
-      <w:r>
-        <w:t>)</w:t>
-      </w:r>
-      <w:r>
-        <w:t xml:space="preserve"> and save it in A2.</w:t>
-      </w:r>
-    </w:p>
-    <w:p>
-      <w:pPr>
-        <w:spacing w:after="0"/>
-        <w:ind w:left="360"/>
-      </w:pPr>
-      <w:r>
-        <w:t>ADDI SP,SP,16</w:t>
-      </w:r>
-      <w:r>
-        <w:tab/>
-        <w:t xml:space="preserve"># Free </w:t>
-      </w:r>
-      <w:r>
-        <w:t xml:space="preserve">SP </w:t>
-      </w:r>
-      <w:r>
-        <w:t>memory</w:t>
-      </w:r>
-      <w:r>
-        <w:t>.</w:t>
-      </w:r>
-    </w:p>
-    <w:p>
-      <w:pPr>
-        <w:spacing w:after="0"/>
-      </w:pPr>
-    </w:p>
-    <w:p>
-      <w:pPr>
-        <w:spacing w:after="0"/>
-      </w:pPr>
-      <w:r>
-        <w:t>Overwritten registers:</w:t>
-      </w:r>
-    </w:p>
-    <w:p>
-      <w:pPr>
-        <w:spacing w:after="0"/>
-        <w:ind w:left="360"/>
-      </w:pPr>
-      <w:r>
-        <w:t>SP = X2 = 1024</w:t>
-      </w:r>
-    </w:p>
-    <w:p>
-      <w:pPr>
-        <w:spacing w:after="0"/>
-        <w:ind w:left="360"/>
-      </w:pPr>
-      <w:r>
-        <w:t xml:space="preserve">A0 = X10 = </w:t>
-      </w:r>
-      <w:r>
-        <w:t>22166</w:t>
-      </w:r>
-    </w:p>
-    <w:p>
-      <w:pPr>
-        <w:spacing w:after="0"/>
-        <w:ind w:left="360"/>
-      </w:pPr>
-      <w:r>
-        <w:t xml:space="preserve">A2 = X12 = </w:t>
-      </w:r>
-      <w:r>
-        <w:t>86</w:t>
-      </w:r>
-    </w:p>
-    <w:p>
-      <w:pPr>
-        <w:spacing w:after="0"/>
-      </w:pPr>
-    </w:p>
-    <w:p>
-      <w:pPr>
-        <w:spacing w:after="0"/>
-      </w:pPr>
-      <w:r>
-        <w:t>MV_X0</w:t>
-      </w:r>
-      <w:r>
-        <w:t>_ASSEMBLY.txt</w:t>
-      </w:r>
-    </w:p>
-    <w:p>
-      <w:pPr>
-        <w:spacing w:after="0"/>
-        <w:ind w:left="360"/>
-      </w:pPr>
-      <w:r>
-        <w:t xml:space="preserve">LI </w:t>
-      </w:r>
-      <w:r>
-        <w:t>T</w:t>
-      </w:r>
-      <w:r>
-        <w:t>0,10</w:t>
-      </w:r>
-      <w:r>
-        <w:tab/>
-      </w:r>
-      <w:r>
-        <w:tab/>
-      </w:r>
-      <w:r>
-        <w:t># Load 10 into S0</w:t>
-      </w:r>
-    </w:p>
-    <w:p>
-      <w:pPr>
-        <w:spacing w:after="0"/>
-        <w:ind w:left="360"/>
-      </w:pPr>
-      <w:r>
-        <w:t>MV</w:t>
-      </w:r>
-      <w:r>
-        <w:t xml:space="preserve"> </w:t>
-      </w:r>
-      <w:r>
-        <w:t>X0</w:t>
-      </w:r>
-      <w:r>
-        <w:t>,</w:t>
-      </w:r>
-      <w:r>
-        <w:t>T0</w:t>
-      </w:r>
-      <w:r>
-        <w:tab/>
-      </w:r>
-      <w:r>
-        <w:tab/>
-      </w:r>
-      <w:r>
-        <w:t xml:space="preserve"># MV </w:t>
-      </w:r>
-      <w:r>
-        <w:t>10</w:t>
-      </w:r>
-      <w:r>
-        <w:t xml:space="preserve"> into X0</w:t>
-      </w:r>
-    </w:p>
-    <w:p>
-      <w:pPr>
-        <w:spacing w:after="0"/>
-        <w:ind w:left="360"/>
-      </w:pPr>
-      <w:r>
-        <w:t xml:space="preserve">MV </w:t>
-      </w:r>
-      <w:r>
-        <w:t>A1</w:t>
-      </w:r>
-      <w:r>
-        <w:t>,</w:t>
-      </w:r>
-      <w:r>
-        <w:t>T0</w:t>
-      </w:r>
-      <w:r>
-        <w:tab/>
-      </w:r>
-      <w:r>
-        <w:tab/>
-      </w:r>
-      <w:r>
-        <w:t xml:space="preserve"># MV </w:t>
-      </w:r>
-      <w:r>
-        <w:t>10 into A</w:t>
-      </w:r>
-      <w:r>
-        <w:t>1</w:t>
-      </w:r>
-    </w:p>
-    <w:p>
-      <w:pPr>
-        <w:spacing w:after="0"/>
-      </w:pPr>
-    </w:p>
-    <w:p>
-      <w:pPr>
-        <w:spacing w:after="0"/>
-      </w:pPr>
-      <w:r>
-        <w:t>Overwritten registers:</w:t>
-      </w:r>
-    </w:p>
-    <w:p>
-      <w:pPr>
-        <w:spacing w:after="0"/>
-        <w:ind w:left="360"/>
-      </w:pPr>
-      <w:r>
-        <w:t>A1 = X11 = 10</w:t>
-      </w:r>
-    </w:p>
-    <w:p>
-      <w:pPr>
-        <w:spacing w:after="0"/>
-        <w:ind w:left="360"/>
-      </w:pPr>
-      <w:r>
-        <w:t>T3 = X28 = 10</w:t>
-      </w:r>
-    </w:p>
-    <w:p>
-      <w:pPr>
-        <w:spacing w:after="0"/>
-      </w:pPr>
-    </w:p>
-    <w:p>
-      <w:pPr>
-        <w:spacing w:after="0"/>
-      </w:pPr>
-      <w:r>
-        <w:t>NEG_NOT</w:t>
-      </w:r>
-      <w:r>
-        <w:t>_ASSEMBLY.txt</w:t>
-      </w:r>
-    </w:p>
-    <w:p>
-      <w:pPr>
-        <w:spacing w:after="0"/>
-        <w:ind w:left="360"/>
-      </w:pPr>
-      <w:r>
-        <w:t>LI</w:t>
-      </w:r>
-      <w:r>
-        <w:t xml:space="preserve"> </w:t>
-      </w:r>
-      <w:r>
-        <w:t>T</w:t>
+        <w:t>NOT A6,T</w:t>
+      </w:r>
+      <w:r>
+        <w:t>55</w:t>
+      </w:r>
+      <w:r>
+        <w:tab/>
+      </w:r>
+      <w:r>
+        <w:t># Ones complement of 256 (~256).</w:t>
+      </w:r>
+    </w:p>
+    <w:p>
+      <w:pPr>
+        <w:spacing w:after="0"/>
+        <w:ind w:left="360"/>
+      </w:pPr>
+      <w:r>
+        <w:t>LI T</w:t>
       </w:r>
       <w:r>
         <w:t>5</w:t>
       </w:r>
       <w:r>
-        <w:t>,</w:t>
-      </w:r>
-      <w:r>
-        <w:t>256</w:t>
-      </w:r>
-      <w:r>
-        <w:tab/>
-      </w:r>
-      <w:r>
-        <w:tab/>
-      </w:r>
-      <w:r>
-        <w:t># Load 256 into T</w:t>
-      </w:r>
-      <w:r>
-        <w:t>5</w:t>
-      </w:r>
-      <w:r>
-        <w:t>.</w:t>
-      </w:r>
-    </w:p>
-    <w:p>
-      <w:pPr>
-        <w:spacing w:after="0"/>
-        <w:ind w:left="360"/>
-      </w:pPr>
-      <w:r>
-        <w:t>NE</w:t>
-      </w:r>
-      <w:r>
-        <w:t>G</w:t>
-      </w:r>
-      <w:r>
-        <w:t xml:space="preserve"> A7,T</w:t>
-      </w:r>
-      <w:r>
-        <w:t>5</w:t>
-      </w:r>
-      <w:r>
-        <w:tab/>
-        <w:t xml:space="preserve"># Negate 256 </w:t>
-      </w:r>
-      <w:r>
-        <w:t>(-256)</w:t>
-      </w:r>
-      <w:r>
-        <w:t xml:space="preserve"> </w:t>
-      </w:r>
-      <w:r>
-        <w:t>and save it in A7</w:t>
-      </w:r>
-      <w:r>
-        <w:t>.</w:t>
-      </w:r>
-    </w:p>
-    <w:p>
-      <w:pPr>
-        <w:spacing w:after="0"/>
-        <w:ind w:left="360"/>
-      </w:pPr>
-      <w:r>
-        <w:t>NOT A6,T</w:t>
-      </w:r>
-      <w:r>
-        <w:t>55</w:t>
-      </w:r>
-      <w:r>
-        <w:tab/>
-      </w:r>
-      <w:r>
-        <w:t># Ones complement of 256 (~256).</w:t>
-      </w:r>
-    </w:p>
-    <w:p>
-      <w:pPr>
-        <w:spacing w:after="0"/>
-        <w:ind w:left="360"/>
-      </w:pPr>
-      <w:r>
-        <w:t>LI T</w:t>
-      </w:r>
-      <w:r>
-        <w:t>5</w:t>
-      </w:r>
-      <w:r>
-        <w:t>,</w:t>
-      </w:r>
-      <w:r>
-        <w:t>1</w:t>
+        <w:t>,1</w:t>
       </w:r>
       <w:r>
         <w:tab/>

</xml_diff>